<commit_message>
Change to slice_max and remove content intended for introduction
</commit_message>
<xml_diff>
--- a/inter_part3_script.docx
+++ b/inter_part3_script.docx
@@ -4,46 +4,19 @@
   <w:body>
     <w:p>
       <w:r>
-        <w:t xml:space="preserve">If you’re </w:t>
-      </w:r>
-      <w:r>
-        <w:t xml:space="preserve">not </w:t>
-      </w:r>
-      <w:r>
-        <w:t>doing this module straight after the last one</w:t>
-      </w:r>
-      <w:r>
-        <w:t>,</w:t>
-      </w:r>
-      <w:r>
-        <w:t xml:space="preserve"> you’</w:t>
-      </w:r>
-      <w:r>
-        <w:t xml:space="preserve">ll need to read in the </w:t>
-      </w:r>
-      <w:r>
-        <w:t>libraries</w:t>
-      </w:r>
-      <w:r>
-        <w:t xml:space="preserve"> again</w:t>
-      </w:r>
-      <w:r>
-        <w:t xml:space="preserve"> and create the data frame ‘data’</w:t>
-      </w:r>
-      <w:r>
-        <w:t>.</w:t>
-      </w:r>
-    </w:p>
-    <w:p>
-      <w:r>
         <w:t xml:space="preserve">Summary is a </w:t>
       </w:r>
       <w:r>
         <w:t>useful function for giving you an overview of your data. If we run that</w:t>
       </w:r>
       <w:r>
-        <w:t xml:space="preserve"> line</w:t>
-      </w:r>
+        <w:t xml:space="preserve"> </w:t>
+      </w:r>
+      <w:proofErr w:type="gramStart"/>
+      <w:r>
+        <w:t>line</w:t>
+      </w:r>
+      <w:proofErr w:type="gramEnd"/>
       <w:r>
         <w:t xml:space="preserve"> we can see </w:t>
       </w:r>
@@ -62,6 +35,7 @@
       <w:r>
         <w:t xml:space="preserve">the minimum and maximum values, </w:t>
       </w:r>
+      <w:proofErr w:type="gramStart"/>
       <w:r>
         <w:t>1</w:t>
       </w:r>
@@ -71,6 +45,7 @@
         </w:rPr>
         <w:t>st</w:t>
       </w:r>
+      <w:proofErr w:type="gramEnd"/>
       <w:r>
         <w:t xml:space="preserve"> and 3</w:t>
       </w:r>
@@ -87,7 +62,15 @@
         <w:t xml:space="preserve">. For </w:t>
       </w:r>
       <w:r>
-        <w:t xml:space="preserve">columns with categorical data it will </w:t>
+        <w:t xml:space="preserve">columns with categorical </w:t>
+      </w:r>
+      <w:proofErr w:type="gramStart"/>
+      <w:r>
+        <w:t>data</w:t>
+      </w:r>
+      <w:proofErr w:type="gramEnd"/>
+      <w:r>
+        <w:t xml:space="preserve"> it will </w:t>
       </w:r>
       <w:r>
         <w:t>show the count for the first few rows and then a total for how many are in other categories</w:t>
@@ -339,10 +322,7 @@
       </w:r>
       <w:proofErr w:type="spellEnd"/>
       <w:r>
-        <w:t>)</w:t>
-      </w:r>
-      <w:r>
-        <w:t xml:space="preserve"> with `` around any name with spaces included.</w:t>
+        <w:t>) with `` around any name with spaces included.</w:t>
       </w:r>
     </w:p>
     <w:p/>

</xml_diff>